<commit_message>
Change to Portfolio Page
</commit_message>
<xml_diff>
--- a/assets/docs/ShannonKendallResume.docx
+++ b/assets/docs/ShannonKendallResume.docx
@@ -34,7 +34,42 @@
           <w:rtl w:val="0"/>
           <w:lang w:val="en-US"/>
         </w:rPr>
-        <w:t xml:space="preserve">Atlanta, GA 30339 | </w:t>
+        <w:t>Charlotte</w:t>
+      </w:r>
+      <w:r>
+        <w:rPr>
+          <w:rtl w:val="0"/>
+          <w:lang w:val="en-US"/>
+        </w:rPr>
+        <w:t xml:space="preserve">, </w:t>
+      </w:r>
+      <w:r>
+        <w:rPr>
+          <w:rtl w:val="0"/>
+          <w:lang w:val="en-US"/>
+        </w:rPr>
+        <w:t>NC</w:t>
+      </w:r>
+      <w:r>
+        <w:rPr>
+          <w:rtl w:val="0"/>
+          <w:lang w:val="en-US"/>
+        </w:rPr>
+        <w:t xml:space="preserve"> </w:t>
+      </w:r>
+      <w:r>
+        <w:rPr>
+          <w:rtl w:val="0"/>
+          <w:lang w:val="en-US"/>
+        </w:rPr>
+        <w:t>28104</w:t>
+      </w:r>
+      <w:r>
+        <w:rPr>
+          <w:rtl w:val="0"/>
+          <w:lang w:val="en-US"/>
+        </w:rPr>
+        <w:t xml:space="preserve"> | </w:t>
       </w:r>
       <w:r>
         <w:rPr>
@@ -358,64 +393,63 @@
           <w:rtl w:val="0"/>
           <w:lang w:val="en-US"/>
         </w:rPr>
-        <w:t xml:space="preserve">C#, Javascript, Typescript, SQL, PHP, Windows, OSX, IOS, UNIX, HTML5, CSS3, AngularJS, Angular UI Bootstrap, </w:t>
-      </w:r>
-      <w:r>
-        <w:rPr>
-          <w:rStyle w:val="None"/>
-          <w:rtl w:val="0"/>
-          <w:lang w:val="en-US"/>
-        </w:rPr>
-        <w:t xml:space="preserve">Java, </w:t>
-      </w:r>
-      <w:r>
-        <w:rPr>
-          <w:rStyle w:val="None"/>
-          <w:rtl w:val="0"/>
-          <w:lang w:val="en-US"/>
-        </w:rPr>
-        <w:t xml:space="preserve">Angular UI Grid, React, Node, Express, </w:t>
-      </w:r>
-      <w:r>
-        <w:rPr>
-          <w:rStyle w:val="Hyperlink.2"/>
-          <w:lang w:val="de-DE"/>
-        </w:rPr>
-        <w:fldChar w:fldCharType="begin" w:fldLock="0"/>
-      </w:r>
-      <w:r>
-        <w:rPr>
-          <w:rStyle w:val="Hyperlink.2"/>
-          <w:lang w:val="de-DE"/>
-        </w:rPr>
-        <w:instrText xml:space="preserve"> HYPERLINK "http://asp.net"</w:instrText>
-      </w:r>
-      <w:r>
-        <w:rPr>
-          <w:rStyle w:val="Hyperlink.2"/>
-          <w:lang w:val="de-DE"/>
-        </w:rPr>
-        <w:fldChar w:fldCharType="separate" w:fldLock="0"/>
-      </w:r>
-      <w:r>
-        <w:rPr>
-          <w:rStyle w:val="Hyperlink.2"/>
-          <w:rtl w:val="0"/>
-          <w:lang w:val="de-DE"/>
-        </w:rPr>
-        <w:t>ASP.NET</w:t>
-      </w:r>
-      <w:r>
-        <w:rPr/>
-        <w:fldChar w:fldCharType="end" w:fldLock="0"/>
-      </w:r>
-      <w:r>
-        <w:rPr>
-          <w:rStyle w:val="None"/>
-          <w:rtl w:val="0"/>
-          <w:lang w:val="en-US"/>
-        </w:rPr>
-        <w:t>, MVC, Materialize, j</w:t>
+        <w:t xml:space="preserve">React, Node, Express, </w:t>
+      </w:r>
+      <w:r>
+        <w:rPr>
+          <w:rStyle w:val="None"/>
+          <w:rtl w:val="0"/>
+          <w:lang w:val="en-US"/>
+        </w:rPr>
+        <w:t xml:space="preserve">Javascript, jQuery, HTML5, CSS3, MySQL, MongoDB, Google Firebase, PHP, C#, Java, AJAX, SOAP and REST API, ASP.Net, MVC, Typescript, </w:t>
+      </w:r>
+      <w:r>
+        <w:rPr>
+          <w:rStyle w:val="None"/>
+          <w:rtl w:val="0"/>
+          <w:lang w:val="en-US"/>
+        </w:rPr>
+        <w:t>Windows, OSX, IOS,</w:t>
+      </w:r>
+      <w:r>
+        <w:rPr>
+          <w:rStyle w:val="None"/>
+          <w:rtl w:val="0"/>
+          <w:lang w:val="en-US"/>
+        </w:rPr>
+        <w:t xml:space="preserve"> UNIX,</w:t>
+      </w:r>
+      <w:r>
+        <w:rPr>
+          <w:rStyle w:val="None"/>
+          <w:rtl w:val="0"/>
+          <w:lang w:val="en-US"/>
+        </w:rPr>
+        <w:t xml:space="preserve"> Angular UI</w:t>
+      </w:r>
+      <w:r>
+        <w:rPr>
+          <w:rStyle w:val="None"/>
+          <w:rtl w:val="0"/>
+          <w:lang w:val="en-US"/>
+        </w:rPr>
+        <w:t xml:space="preserve"> </w:t>
+      </w:r>
+      <w:r>
+        <w:rPr>
+          <w:rStyle w:val="None"/>
+          <w:rtl w:val="0"/>
+          <w:lang w:val="en-US"/>
+        </w:rPr>
+        <w:t>Bootstrap</w:t>
+      </w:r>
+      <w:r>
+        <w:rPr>
+          <w:rStyle w:val="None"/>
+          <w:rtl w:val="0"/>
+          <w:lang w:val="en-US"/>
+        </w:rPr>
+        <w:t xml:space="preserve">, </w:t>
       </w:r>
       <w:r>
         <w:rPr>
@@ -423,7 +457,23 @@
           <w:rtl w:val="0"/>
           <w:lang w:val="it-IT"/>
         </w:rPr>
-        <w:t>Query, Heroku, Git, GitHub, GitLab, Gulp, Microsoft SQL Server, MongoDB, Google Firebase, Visual Studio, Atom, Xcode</w:t>
+        <w:t xml:space="preserve">Heroku, Materialize, Git, GitHub, GitLab, Gulp, </w:t>
+      </w:r>
+      <w:r>
+        <w:rPr>
+          <w:rStyle w:val="None"/>
+          <w:rtl w:val="0"/>
+          <w:lang w:val="en-US"/>
+        </w:rPr>
+        <w:t xml:space="preserve">SQL, </w:t>
+      </w:r>
+      <w:r>
+        <w:rPr>
+          <w:rStyle w:val="None"/>
+          <w:rtl w:val="0"/>
+          <w:lang w:val="it-IT"/>
+        </w:rPr>
+        <w:t>Visual Studio, Atom, Xcode</w:t>
       </w:r>
       <w:r>
         <w:rPr>
@@ -439,15 +489,15 @@
           <w:rtl w:val="0"/>
           <w:lang w:val="it-IT"/>
         </w:rPr>
-        <w:t>Mocha, Assert, Agile, Npm</w:t>
-      </w:r>
-      <w:r>
-        <w:rPr>
-          <w:rStyle w:val="None"/>
-          <w:rtl w:val="0"/>
-          <w:lang w:val="en-US"/>
-        </w:rPr>
-        <w:t>, AJAX, API</w:t>
+        <w:t>Mocha,  Assert, Agile, Npm</w:t>
+      </w:r>
+      <w:r>
+        <w:rPr>
+          <w:rStyle w:val="None"/>
+          <w:rtl w:val="0"/>
+          <w:lang w:val="en-US"/>
+        </w:rPr>
+        <w:t>,</w:t>
       </w:r>
     </w:p>
     <w:p>
@@ -720,7 +770,7 @@
           <w:rtl w:val="0"/>
           <w:lang w:val="en-US"/>
         </w:rPr>
-        <w:t>Developed connectors that connect to an application container to the DNA banking core backend - via RESTful APIs.  Uses Maven, Java and Spring Boot.</w:t>
+        <w:t>Developed connectors that connect to an application container to the DNA banking core backend - via RESTful APIs.  Used Maven, Java and Spring Boot.</w:t>
       </w:r>
     </w:p>
     <w:p>
@@ -2127,25 +2177,25 @@
       </w:pPr>
       <w:r>
         <w:rPr>
-          <w:rStyle w:val="Hyperlink.3"/>
+          <w:rStyle w:val="Hyperlink.2"/>
         </w:rPr>
         <w:fldChar w:fldCharType="begin" w:fldLock="0"/>
       </w:r>
       <w:r>
         <w:rPr>
-          <w:rStyle w:val="Hyperlink.3"/>
+          <w:rStyle w:val="Hyperlink.2"/>
         </w:rPr>
         <w:instrText xml:space="preserve"> HYPERLINK "https://ecorpse.herokuapp.com/"</w:instrText>
       </w:r>
       <w:r>
         <w:rPr>
-          <w:rStyle w:val="Hyperlink.3"/>
+          <w:rStyle w:val="Hyperlink.2"/>
         </w:rPr>
         <w:fldChar w:fldCharType="separate" w:fldLock="0"/>
       </w:r>
       <w:r>
         <w:rPr>
-          <w:rStyle w:val="Hyperlink.3"/>
+          <w:rStyle w:val="Hyperlink.2"/>
           <w:rtl w:val="0"/>
           <w:lang w:val="en-US"/>
         </w:rPr>
@@ -2291,7 +2341,7 @@
       </w:pPr>
       <w:r>
         <w:rPr>
-          <w:rStyle w:val="Hyperlink.4"/>
+          <w:rStyle w:val="Hyperlink.3"/>
           <w:outline w:val="0"/>
           <w:color w:val="1f1ef5"/>
           <w14:textFill>
@@ -2304,7 +2354,7 @@
       </w:r>
       <w:r>
         <w:rPr>
-          <w:rStyle w:val="Hyperlink.4"/>
+          <w:rStyle w:val="Hyperlink.3"/>
           <w:outline w:val="0"/>
           <w:color w:val="1f1ef5"/>
           <w14:textFill>
@@ -2317,7 +2367,7 @@
       </w:r>
       <w:r>
         <w:rPr>
-          <w:rStyle w:val="Hyperlink.4"/>
+          <w:rStyle w:val="Hyperlink.3"/>
           <w:outline w:val="0"/>
           <w:color w:val="1f1ef5"/>
           <w14:textFill>
@@ -2330,7 +2380,7 @@
       </w:r>
       <w:r>
         <w:rPr>
-          <w:rStyle w:val="Hyperlink.4"/>
+          <w:rStyle w:val="Hyperlink.3"/>
           <w:outline w:val="0"/>
           <w:color w:val="1f1ef5"/>
           <w:rtl w:val="0"/>
@@ -4460,14 +4510,6 @@
       </w14:textFill>
     </w:rPr>
   </w:style>
-  <w:style w:type="character" w:styleId="Hyperlink.2">
-    <w:name w:val="Hyperlink.2"/>
-    <w:basedOn w:val="None"/>
-    <w:next w:val="Hyperlink.2"/>
-    <w:rPr>
-      <w:lang w:val="de-DE"/>
-    </w:rPr>
-  </w:style>
   <w:style w:type="numbering" w:styleId="Imported Style 1">
     <w:name w:val="Imported Style 1"/>
     <w:pPr>
@@ -4500,10 +4542,10 @@
       </w:numPr>
     </w:pPr>
   </w:style>
-  <w:style w:type="character" w:styleId="Hyperlink.3">
-    <w:name w:val="Hyperlink.3"/>
+  <w:style w:type="character" w:styleId="Hyperlink.2">
+    <w:name w:val="Hyperlink.2"/>
     <w:basedOn w:val="None"/>
-    <w:next w:val="Hyperlink.3"/>
+    <w:next w:val="Hyperlink.2"/>
     <w:rPr>
       <w:outline w:val="0"/>
       <w:color w:val="0000ff"/>
@@ -4515,10 +4557,10 @@
       </w14:textFill>
     </w:rPr>
   </w:style>
-  <w:style w:type="character" w:styleId="Hyperlink.4">
-    <w:name w:val="Hyperlink.4"/>
+  <w:style w:type="character" w:styleId="Hyperlink.3">
+    <w:name w:val="Hyperlink.3"/>
     <w:basedOn w:val="None"/>
-    <w:next w:val="Hyperlink.4"/>
+    <w:next w:val="Hyperlink.3"/>
     <w:rPr>
       <w:u w:val="single" w:color="1f1ef5"/>
     </w:rPr>

</xml_diff>